<commit_message>
Updated word report format by Rashmi
</commit_message>
<xml_diff>
--- a/Project2WordReport/6372Project2ReportWithLDA.docx
+++ b/Project2WordReport/6372Project2ReportWithLDA.docx
@@ -5,7 +5,7 @@
     <w:p>
       <w:pPr>
         <w:spacing w:before="240" w:after="240"/>
-        <w:jc w:val="center"/>
+        <w:jc w:val="both"/>
         <w:rPr>
           <w:b/>
           <w:bCs/>
@@ -28,7 +28,7 @@
     <w:p>
       <w:pPr>
         <w:spacing w:before="240" w:after="240"/>
-        <w:jc w:val="center"/>
+        <w:jc w:val="both"/>
         <w:rPr>
           <w:b/>
           <w:bCs/>
@@ -60,6 +60,7 @@
     </w:p>
     <w:p>
       <w:pPr>
+        <w:jc w:val="both"/>
         <w:rPr>
           <w:b/>
           <w:bCs/>
@@ -196,6 +197,7 @@
     <w:p>
       <w:pPr>
         <w:spacing w:before="240" w:after="240"/>
+        <w:jc w:val="both"/>
       </w:pPr>
       <w:r>
         <w:rPr>
@@ -205,7 +207,7 @@
           <w:color w:val="0070C0"/>
         </w:rPr>
         <w:drawing>
-          <wp:anchor distT="0" distB="0" distL="114300" distR="114300" simplePos="0" relativeHeight="251658240" behindDoc="0" locked="0" layoutInCell="1" allowOverlap="1" wp14:anchorId="272A2DB9" wp14:editId="6D6B113D">
+          <wp:anchor distT="0" distB="0" distL="114300" distR="114300" simplePos="0" relativeHeight="251658240" behindDoc="0" locked="0" layoutInCell="1" allowOverlap="1" wp14:anchorId="272A2DB9" wp14:editId="16093F10">
             <wp:simplePos x="0" y="0"/>
             <wp:positionH relativeFrom="column">
               <wp:posOffset>76200</wp:posOffset>
@@ -213,8 +215,8 @@
             <wp:positionV relativeFrom="paragraph">
               <wp:posOffset>79375</wp:posOffset>
             </wp:positionV>
-            <wp:extent cx="3733640" cy="2667000"/>
-            <wp:effectExtent l="76200" t="76200" r="133985" b="133350"/>
+            <wp:extent cx="3766185" cy="2689860"/>
+            <wp:effectExtent l="76200" t="76200" r="139065" b="129540"/>
             <wp:wrapSquare wrapText="bothSides"/>
             <wp:docPr id="1" name="Picture 1" descr="Chart, surface chart&#10;&#10;Description automatically generated with medium confidence"/>
             <wp:cNvGraphicFramePr>
@@ -245,7 +247,7 @@
                   <pic:spPr bwMode="auto">
                     <a:xfrm>
                       <a:off x="0" y="0"/>
-                      <a:ext cx="3733640" cy="2667000"/>
+                      <a:ext cx="3766185" cy="2689860"/>
                     </a:xfrm>
                     <a:prstGeom prst="rect">
                       <a:avLst/>
@@ -268,6 +270,12 @@
                 </pic:pic>
               </a:graphicData>
             </a:graphic>
+            <wp14:sizeRelH relativeFrom="margin">
+              <wp14:pctWidth>0</wp14:pctWidth>
+            </wp14:sizeRelH>
+            <wp14:sizeRelV relativeFrom="margin">
+              <wp14:pctHeight>0</wp14:pctHeight>
+            </wp14:sizeRelV>
           </wp:anchor>
         </w:drawing>
       </w:r>
@@ -296,6 +304,13 @@
     <w:p>
       <w:pPr>
         <w:spacing w:before="240" w:after="240"/>
+        <w:jc w:val="both"/>
+      </w:pPr>
+    </w:p>
+    <w:p>
+      <w:pPr>
+        <w:spacing w:before="240" w:after="240"/>
+        <w:jc w:val="both"/>
       </w:pPr>
       <w:r>
         <w:rPr>
@@ -370,7 +385,10 @@
         </w:drawing>
       </w:r>
       <w:r>
-        <w:t>The following results were found:</w:t>
+        <w:t>Th</w:t>
+      </w:r>
+      <w:r>
+        <w:t>e following results were found:</w:t>
       </w:r>
     </w:p>
     <w:p>
@@ -737,6 +755,7 @@
         </w:numPr>
         <w:shd w:val="clear" w:color="auto" w:fill="FFFFFF"/>
         <w:spacing w:after="150" w:line="240" w:lineRule="auto"/>
+        <w:jc w:val="both"/>
         <w:rPr>
           <w:rFonts w:ascii="Helvetica" w:eastAsia="Times New Roman" w:hAnsi="Helvetica" w:cs="Helvetica"/>
           <w:color w:val="333333"/>
@@ -806,6 +825,7 @@
         </w:numPr>
         <w:shd w:val="clear" w:color="auto" w:fill="FFFFFF"/>
         <w:spacing w:after="150" w:line="240" w:lineRule="auto"/>
+        <w:jc w:val="both"/>
         <w:rPr>
           <w:rFonts w:ascii="Helvetica" w:eastAsia="Times New Roman" w:hAnsi="Helvetica" w:cs="Helvetica"/>
           <w:color w:val="333333"/>
@@ -885,6 +905,7 @@
         </w:numPr>
         <w:shd w:val="clear" w:color="auto" w:fill="FFFFFF"/>
         <w:spacing w:after="150" w:line="240" w:lineRule="auto"/>
+        <w:jc w:val="both"/>
         <w:rPr>
           <w:rFonts w:ascii="Helvetica" w:eastAsia="Times New Roman" w:hAnsi="Helvetica" w:cs="Helvetica"/>
           <w:color w:val="333333"/>
@@ -964,6 +985,7 @@
         </w:numPr>
         <w:shd w:val="clear" w:color="auto" w:fill="FFFFFF"/>
         <w:spacing w:after="150" w:line="240" w:lineRule="auto"/>
+        <w:jc w:val="both"/>
         <w:rPr>
           <w:rFonts w:ascii="Helvetica" w:eastAsia="Times New Roman" w:hAnsi="Helvetica" w:cs="Helvetica"/>
           <w:color w:val="333333"/>
@@ -1065,6 +1087,7 @@
         </w:numPr>
         <w:shd w:val="clear" w:color="auto" w:fill="FFFFFF"/>
         <w:spacing w:after="150" w:line="240" w:lineRule="auto"/>
+        <w:jc w:val="both"/>
         <w:rPr>
           <w:rFonts w:ascii="Helvetica" w:eastAsia="Times New Roman" w:hAnsi="Helvetica" w:cs="Helvetica"/>
           <w:color w:val="333333"/>
@@ -1144,6 +1167,7 @@
         </w:numPr>
         <w:shd w:val="clear" w:color="auto" w:fill="FFFFFF"/>
         <w:spacing w:after="150" w:line="240" w:lineRule="auto"/>
+        <w:jc w:val="both"/>
         <w:rPr>
           <w:rFonts w:ascii="Helvetica" w:eastAsia="Times New Roman" w:hAnsi="Helvetica" w:cs="Helvetica"/>
           <w:color w:val="333333"/>
@@ -1247,6 +1271,7 @@
         </w:numPr>
         <w:shd w:val="clear" w:color="auto" w:fill="FFFFFF"/>
         <w:spacing w:after="150" w:line="240" w:lineRule="auto"/>
+        <w:jc w:val="both"/>
         <w:rPr>
           <w:rFonts w:ascii="Helvetica" w:eastAsia="Times New Roman" w:hAnsi="Helvetica" w:cs="Helvetica"/>
           <w:color w:val="333333"/>
@@ -1286,6 +1311,7 @@
         </w:numPr>
         <w:shd w:val="clear" w:color="auto" w:fill="FFFFFF"/>
         <w:spacing w:after="150" w:line="240" w:lineRule="auto"/>
+        <w:jc w:val="both"/>
         <w:rPr>
           <w:rFonts w:ascii="Helvetica" w:eastAsia="Times New Roman" w:hAnsi="Helvetica" w:cs="Helvetica"/>
           <w:color w:val="333333"/>
@@ -1325,6 +1351,7 @@
         </w:numPr>
         <w:shd w:val="clear" w:color="auto" w:fill="FFFFFF"/>
         <w:spacing w:after="150" w:line="240" w:lineRule="auto"/>
+        <w:jc w:val="both"/>
         <w:rPr>
           <w:rFonts w:ascii="Helvetica" w:eastAsia="Times New Roman" w:hAnsi="Helvetica" w:cs="Helvetica"/>
           <w:color w:val="333333"/>
@@ -1352,6 +1379,7 @@
         </w:numPr>
         <w:shd w:val="clear" w:color="auto" w:fill="FFFFFF"/>
         <w:spacing w:after="150" w:line="240" w:lineRule="auto"/>
+        <w:jc w:val="both"/>
         <w:rPr>
           <w:rFonts w:ascii="Helvetica" w:eastAsia="Times New Roman" w:hAnsi="Helvetica" w:cs="Helvetica"/>
           <w:color w:val="333333"/>
@@ -1382,39 +1410,6 @@
         </w:rPr>
         <w:t xml:space="preserve"> and previous were 40% negatively correlated.</w:t>
       </w:r>
-    </w:p>
-    <w:p>
-      <w:pPr>
-        <w:pStyle w:val="ListParagraph"/>
-        <w:spacing w:before="240" w:after="240"/>
-        <w:ind w:left="1080"/>
-        <w:jc w:val="both"/>
-      </w:pPr>
-    </w:p>
-    <w:p>
-      <w:pPr>
-        <w:spacing w:after="160" w:line="259" w:lineRule="auto"/>
-      </w:pPr>
-    </w:p>
-    <w:p>
-      <w:pPr>
-        <w:spacing w:after="160" w:line="259" w:lineRule="auto"/>
-      </w:pPr>
-    </w:p>
-    <w:p>
-      <w:pPr>
-        <w:spacing w:after="160" w:line="259" w:lineRule="auto"/>
-      </w:pPr>
-    </w:p>
-    <w:p>
-      <w:pPr>
-        <w:spacing w:after="160" w:line="259" w:lineRule="auto"/>
-      </w:pPr>
-    </w:p>
-    <w:p>
-      <w:pPr>
-        <w:spacing w:after="160" w:line="259" w:lineRule="auto"/>
-      </w:pPr>
     </w:p>
     <w:p>
       <w:pPr>
@@ -1436,8 +1431,7 @@
           <w:sz w:val="24"/>
           <w:szCs w:val="24"/>
         </w:rPr>
-        <w:lastRenderedPageBreak/>
-        <w:t>Linear Discriminant Analysis</w:t>
+        <w:t>L</w:t>
       </w:r>
       <w:r>
         <w:rPr>
@@ -1447,12 +1441,23 @@
           <w:sz w:val="24"/>
           <w:szCs w:val="24"/>
         </w:rPr>
+        <w:t>inear Discriminant Analysis</w:t>
+      </w:r>
+      <w:r>
+        <w:rPr>
+          <w:b/>
+          <w:bCs/>
+          <w:color w:val="0070C0"/>
+          <w:sz w:val="24"/>
+          <w:szCs w:val="24"/>
+        </w:rPr>
         <w:t>:</w:t>
       </w:r>
     </w:p>
     <w:p>
       <w:pPr>
         <w:spacing w:after="160" w:line="259" w:lineRule="auto"/>
+        <w:jc w:val="both"/>
       </w:pPr>
       <w:r>
         <w:tab/>
@@ -1462,15 +1467,25 @@
     <w:p>
       <w:pPr>
         <w:spacing w:after="160" w:line="259" w:lineRule="auto"/>
+        <w:jc w:val="both"/>
       </w:pPr>
       <w:r>
         <w:rPr>
           <w:noProof/>
         </w:rPr>
+        <w:lastRenderedPageBreak/>
         <w:drawing>
-          <wp:inline distT="0" distB="0" distL="0" distR="0" wp14:anchorId="0A818CC8" wp14:editId="416EFDDE">
-            <wp:extent cx="5942803" cy="2636323"/>
-            <wp:effectExtent l="0" t="0" r="1270" b="0"/>
+          <wp:anchor distT="0" distB="0" distL="114300" distR="114300" simplePos="0" relativeHeight="251661312" behindDoc="1" locked="0" layoutInCell="1" allowOverlap="1" wp14:anchorId="0A818CC8" wp14:editId="3C1DBF15">
+            <wp:simplePos x="0" y="0"/>
+            <wp:positionH relativeFrom="column">
+              <wp:posOffset>0</wp:posOffset>
+            </wp:positionH>
+            <wp:positionV relativeFrom="paragraph">
+              <wp:posOffset>1905</wp:posOffset>
+            </wp:positionV>
+            <wp:extent cx="5942330" cy="2635885"/>
+            <wp:effectExtent l="76200" t="76200" r="134620" b="126365"/>
+            <wp:wrapSquare wrapText="bothSides"/>
             <wp:docPr id="6" name="Picture 6" descr="A picture containing chart&#10;&#10;Description automatically generated"/>
             <wp:cNvGraphicFramePr>
               <a:graphicFrameLocks xmlns:a="http://schemas.openxmlformats.org/drawingml/2006/main" noChangeAspect="1"/>
@@ -1483,7 +1498,13 @@
                     <pic:cNvPicPr/>
                   </pic:nvPicPr>
                   <pic:blipFill>
-                    <a:blip r:embed="rId11"/>
+                    <a:blip r:embed="rId11" cstate="print">
+                      <a:extLst>
+                        <a:ext uri="{28A0092B-C50C-407E-A947-70E740481C1C}">
+                          <a14:useLocalDpi xmlns:a14="http://schemas.microsoft.com/office/drawing/2010/main" val="0"/>
+                        </a:ext>
+                      </a:extLst>
+                    </a:blip>
                     <a:stretch>
                       <a:fillRect/>
                     </a:stretch>
@@ -1491,16 +1512,30 @@
                   <pic:spPr>
                     <a:xfrm>
                       <a:off x="0" y="0"/>
-                      <a:ext cx="5967899" cy="2647456"/>
+                      <a:ext cx="5942330" cy="2635885"/>
                     </a:xfrm>
                     <a:prstGeom prst="rect">
                       <a:avLst/>
                     </a:prstGeom>
+                    <a:ln w="38100" cap="sq">
+                      <a:solidFill>
+                        <a:srgbClr val="000000"/>
+                      </a:solidFill>
+                      <a:prstDash val="solid"/>
+                      <a:miter lim="800000"/>
+                    </a:ln>
+                    <a:effectLst>
+                      <a:outerShdw blurRad="50800" dist="38100" dir="2700000" algn="tl" rotWithShape="0">
+                        <a:srgbClr val="000000">
+                          <a:alpha val="43000"/>
+                        </a:srgbClr>
+                      </a:outerShdw>
+                    </a:effectLst>
                   </pic:spPr>
                 </pic:pic>
               </a:graphicData>
             </a:graphic>
-          </wp:inline>
+          </wp:anchor>
         </w:drawing>
       </w:r>
     </w:p>
@@ -1508,6 +1543,7 @@
       <w:pPr>
         <w:spacing w:after="160" w:line="259" w:lineRule="auto"/>
         <w:ind w:firstLine="720"/>
+        <w:jc w:val="both"/>
       </w:pPr>
       <w:r>
         <w:t xml:space="preserve">Although the data meets the assumptions of independence and no multicollinearity, it lacks any clear linearity or consistency in its variance. For these reasons, a linear discriminant model would not be recommended for making accurate predictions.   </w:t>
@@ -1517,6 +1553,7 @@
       <w:pPr>
         <w:spacing w:after="160" w:line="259" w:lineRule="auto"/>
         <w:ind w:firstLine="720"/>
+        <w:jc w:val="both"/>
       </w:pPr>
       <w:r>
         <w:t xml:space="preserve">Although the model isn’t recommended, we applied the linear discriminant model for the sake of comparison. The data were split into an 80/20 </w:t>
@@ -1543,99 +1580,171 @@
         <w:t>A technique like under sampling may help to balance the sensitivity and specificity, but as stated previously the linear discriminant model will never provide great accuracy for the given data.</w:t>
       </w:r>
     </w:p>
+    <w:tbl>
+      <w:tblPr>
+        <w:tblStyle w:val="TableGrid"/>
+        <w:tblW w:w="0" w:type="auto"/>
+        <w:tblBorders>
+          <w:top w:val="none" w:sz="0" w:space="0" w:color="auto"/>
+          <w:left w:val="none" w:sz="0" w:space="0" w:color="auto"/>
+          <w:bottom w:val="none" w:sz="0" w:space="0" w:color="auto"/>
+          <w:right w:val="none" w:sz="0" w:space="0" w:color="auto"/>
+          <w:insideH w:val="none" w:sz="0" w:space="0" w:color="auto"/>
+          <w:insideV w:val="none" w:sz="0" w:space="0" w:color="auto"/>
+        </w:tblBorders>
+        <w:tblLook w:val="04A0" w:firstRow="1" w:lastRow="0" w:firstColumn="1" w:lastColumn="0" w:noHBand="0" w:noVBand="1"/>
+      </w:tblPr>
+      <w:tblGrid>
+        <w:gridCol w:w="3726"/>
+        <w:gridCol w:w="5586"/>
+      </w:tblGrid>
+      <w:tr>
+        <w:trPr>
+          <w:trHeight w:val="2901"/>
+        </w:trPr>
+        <w:tc>
+          <w:tcPr>
+            <w:tcW w:w="3560" w:type="dxa"/>
+          </w:tcPr>
+          <w:p>
+            <w:pPr>
+              <w:spacing w:after="160" w:line="259" w:lineRule="auto"/>
+              <w:jc w:val="both"/>
+            </w:pPr>
+            <w:r>
+              <w:rPr>
+                <w:noProof/>
+              </w:rPr>
+              <w:drawing>
+                <wp:inline distT="0" distB="0" distL="0" distR="0" wp14:anchorId="38EB70FE" wp14:editId="51E791A0">
+                  <wp:extent cx="2020570" cy="1714500"/>
+                  <wp:effectExtent l="76200" t="76200" r="132080" b="133350"/>
+                  <wp:docPr id="7" name="Picture 7" descr="A picture containing text, receipt&#10;&#10;Description automatically generated"/>
+                  <wp:cNvGraphicFramePr>
+                    <a:graphicFrameLocks xmlns:a="http://schemas.openxmlformats.org/drawingml/2006/main" noChangeAspect="1"/>
+                  </wp:cNvGraphicFramePr>
+                  <a:graphic xmlns:a="http://schemas.openxmlformats.org/drawingml/2006/main">
+                    <a:graphicData uri="http://schemas.openxmlformats.org/drawingml/2006/picture">
+                      <pic:pic xmlns:pic="http://schemas.openxmlformats.org/drawingml/2006/picture">
+                        <pic:nvPicPr>
+                          <pic:cNvPr id="7" name="Picture 7" descr="A picture containing text, receipt&#10;&#10;Description automatically generated"/>
+                          <pic:cNvPicPr/>
+                        </pic:nvPicPr>
+                        <pic:blipFill>
+                          <a:blip r:embed="rId12" cstate="print">
+                            <a:extLst>
+                              <a:ext uri="{28A0092B-C50C-407E-A947-70E740481C1C}">
+                                <a14:useLocalDpi xmlns:a14="http://schemas.microsoft.com/office/drawing/2010/main" val="0"/>
+                              </a:ext>
+                            </a:extLst>
+                          </a:blip>
+                          <a:stretch>
+                            <a:fillRect/>
+                          </a:stretch>
+                        </pic:blipFill>
+                        <pic:spPr>
+                          <a:xfrm>
+                            <a:off x="0" y="0"/>
+                            <a:ext cx="2025489" cy="1718674"/>
+                          </a:xfrm>
+                          <a:prstGeom prst="rect">
+                            <a:avLst/>
+                          </a:prstGeom>
+                          <a:ln w="38100" cap="sq">
+                            <a:solidFill>
+                              <a:srgbClr val="000000"/>
+                            </a:solidFill>
+                            <a:prstDash val="solid"/>
+                            <a:miter lim="800000"/>
+                          </a:ln>
+                          <a:effectLst>
+                            <a:outerShdw blurRad="50800" dist="38100" dir="2700000" algn="tl" rotWithShape="0">
+                              <a:srgbClr val="000000">
+                                <a:alpha val="43000"/>
+                              </a:srgbClr>
+                            </a:outerShdw>
+                          </a:effectLst>
+                        </pic:spPr>
+                      </pic:pic>
+                    </a:graphicData>
+                  </a:graphic>
+                </wp:inline>
+              </w:drawing>
+            </w:r>
+          </w:p>
+        </w:tc>
+        <w:tc>
+          <w:tcPr>
+            <w:tcW w:w="5270" w:type="dxa"/>
+          </w:tcPr>
+          <w:p>
+            <w:pPr>
+              <w:spacing w:after="160" w:line="259" w:lineRule="auto"/>
+              <w:jc w:val="both"/>
+            </w:pPr>
+            <w:r>
+              <w:rPr>
+                <w:noProof/>
+              </w:rPr>
+              <w:drawing>
+                <wp:inline distT="0" distB="0" distL="0" distR="0" wp14:anchorId="527E851B" wp14:editId="0273A57B">
+                  <wp:extent cx="3206115" cy="1714500"/>
+                  <wp:effectExtent l="76200" t="76200" r="127635" b="133350"/>
+                  <wp:docPr id="8" name="Picture 8" descr="Chart, line chart, scatter chart&#10;&#10;Description automatically generated"/>
+                  <wp:cNvGraphicFramePr>
+                    <a:graphicFrameLocks xmlns:a="http://schemas.openxmlformats.org/drawingml/2006/main" noChangeAspect="1"/>
+                  </wp:cNvGraphicFramePr>
+                  <a:graphic xmlns:a="http://schemas.openxmlformats.org/drawingml/2006/main">
+                    <a:graphicData uri="http://schemas.openxmlformats.org/drawingml/2006/picture">
+                      <pic:pic xmlns:pic="http://schemas.openxmlformats.org/drawingml/2006/picture">
+                        <pic:nvPicPr>
+                          <pic:cNvPr id="8" name="Picture 8" descr="Chart, line chart, scatter chart&#10;&#10;Description automatically generated"/>
+                          <pic:cNvPicPr/>
+                        </pic:nvPicPr>
+                        <pic:blipFill>
+                          <a:blip r:embed="rId13"/>
+                          <a:stretch>
+                            <a:fillRect/>
+                          </a:stretch>
+                        </pic:blipFill>
+                        <pic:spPr>
+                          <a:xfrm>
+                            <a:off x="0" y="0"/>
+                            <a:ext cx="3254219" cy="1740224"/>
+                          </a:xfrm>
+                          <a:prstGeom prst="rect">
+                            <a:avLst/>
+                          </a:prstGeom>
+                          <a:ln w="38100" cap="sq">
+                            <a:solidFill>
+                              <a:srgbClr val="000000"/>
+                            </a:solidFill>
+                            <a:prstDash val="solid"/>
+                            <a:miter lim="800000"/>
+                          </a:ln>
+                          <a:effectLst>
+                            <a:outerShdw blurRad="50800" dist="38100" dir="2700000" algn="tl" rotWithShape="0">
+                              <a:srgbClr val="000000">
+                                <a:alpha val="43000"/>
+                              </a:srgbClr>
+                            </a:outerShdw>
+                          </a:effectLst>
+                        </pic:spPr>
+                      </pic:pic>
+                    </a:graphicData>
+                  </a:graphic>
+                </wp:inline>
+              </w:drawing>
+            </w:r>
+          </w:p>
+        </w:tc>
+      </w:tr>
+    </w:tbl>
     <w:p>
       <w:pPr>
         <w:spacing w:after="160" w:line="259" w:lineRule="auto"/>
         <w:ind w:firstLine="720"/>
-      </w:pPr>
-      <w:r>
-        <w:rPr>
-          <w:noProof/>
-        </w:rPr>
-        <w:drawing>
-          <wp:inline distT="0" distB="0" distL="0" distR="0" wp14:anchorId="2A25197B" wp14:editId="247896DD">
-            <wp:extent cx="2203404" cy="2226623"/>
-            <wp:effectExtent l="0" t="0" r="6985" b="2540"/>
-            <wp:docPr id="7" name="Picture 7" descr="A picture containing text, receipt&#10;&#10;Description automatically generated"/>
-            <wp:cNvGraphicFramePr>
-              <a:graphicFrameLocks xmlns:a="http://schemas.openxmlformats.org/drawingml/2006/main" noChangeAspect="1"/>
-            </wp:cNvGraphicFramePr>
-            <a:graphic xmlns:a="http://schemas.openxmlformats.org/drawingml/2006/main">
-              <a:graphicData uri="http://schemas.openxmlformats.org/drawingml/2006/picture">
-                <pic:pic xmlns:pic="http://schemas.openxmlformats.org/drawingml/2006/picture">
-                  <pic:nvPicPr>
-                    <pic:cNvPr id="7" name="Picture 7" descr="A picture containing text, receipt&#10;&#10;Description automatically generated"/>
-                    <pic:cNvPicPr/>
-                  </pic:nvPicPr>
-                  <pic:blipFill>
-                    <a:blip r:embed="rId12"/>
-                    <a:stretch>
-                      <a:fillRect/>
-                    </a:stretch>
-                  </pic:blipFill>
-                  <pic:spPr>
-                    <a:xfrm>
-                      <a:off x="0" y="0"/>
-                      <a:ext cx="2221958" cy="2245372"/>
-                    </a:xfrm>
-                    <a:prstGeom prst="rect">
-                      <a:avLst/>
-                    </a:prstGeom>
-                  </pic:spPr>
-                </pic:pic>
-              </a:graphicData>
-            </a:graphic>
-          </wp:inline>
-        </w:drawing>
-      </w:r>
-      <w:r>
-        <w:t xml:space="preserve"> </w:t>
-      </w:r>
-      <w:r>
-        <w:rPr>
-          <w:noProof/>
-        </w:rPr>
-        <w:drawing>
-          <wp:inline distT="0" distB="0" distL="0" distR="0" wp14:anchorId="33FBCD6B" wp14:editId="5DE78446">
-            <wp:extent cx="3160703" cy="1882239"/>
-            <wp:effectExtent l="0" t="0" r="1905" b="3810"/>
-            <wp:docPr id="8" name="Picture 8" descr="Chart, line chart, scatter chart&#10;&#10;Description automatically generated"/>
-            <wp:cNvGraphicFramePr>
-              <a:graphicFrameLocks xmlns:a="http://schemas.openxmlformats.org/drawingml/2006/main" noChangeAspect="1"/>
-            </wp:cNvGraphicFramePr>
-            <a:graphic xmlns:a="http://schemas.openxmlformats.org/drawingml/2006/main">
-              <a:graphicData uri="http://schemas.openxmlformats.org/drawingml/2006/picture">
-                <pic:pic xmlns:pic="http://schemas.openxmlformats.org/drawingml/2006/picture">
-                  <pic:nvPicPr>
-                    <pic:cNvPr id="8" name="Picture 8" descr="Chart, line chart, scatter chart&#10;&#10;Description automatically generated"/>
-                    <pic:cNvPicPr/>
-                  </pic:nvPicPr>
-                  <pic:blipFill>
-                    <a:blip r:embed="rId13"/>
-                    <a:stretch>
-                      <a:fillRect/>
-                    </a:stretch>
-                  </pic:blipFill>
-                  <pic:spPr>
-                    <a:xfrm>
-                      <a:off x="0" y="0"/>
-                      <a:ext cx="3180438" cy="1893991"/>
-                    </a:xfrm>
-                    <a:prstGeom prst="rect">
-                      <a:avLst/>
-                    </a:prstGeom>
-                  </pic:spPr>
-                </pic:pic>
-              </a:graphicData>
-            </a:graphic>
-          </wp:inline>
-        </w:drawing>
-      </w:r>
-    </w:p>
-    <w:p>
-      <w:pPr>
-        <w:spacing w:after="160" w:line="259" w:lineRule="auto"/>
-        <w:ind w:firstLine="720"/>
+        <w:jc w:val="both"/>
         <w:rPr>
           <w:b/>
           <w:bCs/>
@@ -1652,7 +1761,6 @@
           <w:sz w:val="24"/>
           <w:szCs w:val="24"/>
         </w:rPr>
-        <w:lastRenderedPageBreak/>
         <w:t>LASSO Logistic Regression Model</w:t>
       </w:r>
     </w:p>
@@ -1660,6 +1768,7 @@
       <w:pPr>
         <w:spacing w:after="160" w:line="259" w:lineRule="auto"/>
         <w:ind w:firstLine="720"/>
+        <w:jc w:val="both"/>
       </w:pPr>
       <w:r>
         <w:t xml:space="preserve">When utilizing a dataset with many predictors, it can be preferable to use an automatic variable selection method to help reduce unnecessary variables. In doing so for logistic regression, we opted to use LASSO as our method. Before creating our LASSO regression model, we needed to determine our ideal value for controlling the shrinkage of coefficients, lambda. </w:t>
@@ -1669,118 +1778,204 @@
       <w:pPr>
         <w:spacing w:after="160" w:line="259" w:lineRule="auto"/>
         <w:ind w:firstLine="720"/>
-      </w:pPr>
-      <w:proofErr w:type="gramStart"/>
-      <w:r>
-        <w:t>In order to</w:t>
-      </w:r>
-      <w:proofErr w:type="gramEnd"/>
-      <w:r>
-        <w:t xml:space="preserve"> pick our ideal lambda, we need to perform k-fold cross-validation in order to reduce our cross-validation prediction error rate.</w:t>
-      </w:r>
-      <w:r>
-        <w:t xml:space="preserve"> As can be observed from our k-fold cross validation plot, the vertical dashed line indicates that the log of our optimal value of lambda is approximately -5 (exact lambda </w:t>
-      </w:r>
-      <w:proofErr w:type="gramStart"/>
-      <w:r>
-        <w:t>is )</w:t>
-      </w:r>
-      <w:proofErr w:type="gramEnd"/>
-      <w:r>
-        <w:t xml:space="preserve"> to minimize our prediction error. </w:t>
-      </w:r>
-      <w:proofErr w:type="gramStart"/>
-      <w:r>
-        <w:t>Additionally</w:t>
-      </w:r>
-      <w:proofErr w:type="gramEnd"/>
-      <w:r>
-        <w:t xml:space="preserve"> we can infer what coefficients are non-zero from our coefficient plot of our cross-validation method for our minimal lambda, in which we can observe that we have two coefficient exactly equal to zero (marital status of single and education level of high school).</w:t>
-      </w:r>
-    </w:p>
+        <w:jc w:val="both"/>
+      </w:pPr>
+      <w:r>
+        <w:lastRenderedPageBreak/>
+        <w:t>To</w:t>
+      </w:r>
+      <w:r>
+        <w:t xml:space="preserve"> pick our ideal lambda, we need to perform k-fold cross-validation </w:t>
+      </w:r>
+      <w:r>
+        <w:t>to</w:t>
+      </w:r>
+      <w:r>
+        <w:t xml:space="preserve"> reduce our cross-validation prediction error rate.</w:t>
+      </w:r>
+      <w:r>
+        <w:t xml:space="preserve"> As can be observed from our k-fold cross validation plot, the vertical dashed line indicates that the log of our optimal value of lambda is approximately -5 (exact lambda is) to minimize our prediction error. </w:t>
+      </w:r>
+      <w:r>
+        <w:t>Additionally,</w:t>
+      </w:r>
+      <w:r>
+        <w:t xml:space="preserve"> we can infer what coefficients are non-zero from our coefficient plot of our cross-validation method for our minimal lambda, in which we can observe that we have two </w:t>
+      </w:r>
+      <w:r>
+        <w:t>coefficients</w:t>
+      </w:r>
+      <w:r>
+        <w:t xml:space="preserve"> exactly equal to zero (marital status of single and education level of high school).</w:t>
+      </w:r>
+    </w:p>
+    <w:tbl>
+      <w:tblPr>
+        <w:tblStyle w:val="TableGrid"/>
+        <w:tblW w:w="0" w:type="auto"/>
+        <w:tblBorders>
+          <w:top w:val="none" w:sz="0" w:space="0" w:color="auto"/>
+          <w:left w:val="none" w:sz="0" w:space="0" w:color="auto"/>
+          <w:bottom w:val="none" w:sz="0" w:space="0" w:color="auto"/>
+          <w:right w:val="none" w:sz="0" w:space="0" w:color="auto"/>
+          <w:insideH w:val="none" w:sz="0" w:space="0" w:color="auto"/>
+          <w:insideV w:val="none" w:sz="0" w:space="0" w:color="auto"/>
+        </w:tblBorders>
+        <w:tblLook w:val="04A0" w:firstRow="1" w:lastRow="0" w:firstColumn="1" w:lastColumn="0" w:noHBand="0" w:noVBand="1"/>
+      </w:tblPr>
+      <w:tblGrid>
+        <w:gridCol w:w="4330"/>
+        <w:gridCol w:w="5030"/>
+      </w:tblGrid>
+      <w:tr>
+        <w:tc>
+          <w:tcPr>
+            <w:tcW w:w="4675" w:type="dxa"/>
+          </w:tcPr>
+          <w:p>
+            <w:pPr>
+              <w:spacing w:after="160" w:line="259" w:lineRule="auto"/>
+              <w:jc w:val="both"/>
+            </w:pPr>
+            <w:r>
+              <w:rPr>
+                <w:noProof/>
+              </w:rPr>
+              <w:drawing>
+                <wp:inline distT="0" distB="0" distL="0" distR="0" wp14:anchorId="762D0717" wp14:editId="3875F517">
+                  <wp:extent cx="2468880" cy="1660954"/>
+                  <wp:effectExtent l="76200" t="76200" r="140970" b="130175"/>
+                  <wp:docPr id="2" name="Picture 2" descr="Graphical user interface&#10;&#10;Description automatically generated"/>
+                  <wp:cNvGraphicFramePr>
+                    <a:graphicFrameLocks xmlns:a="http://schemas.openxmlformats.org/drawingml/2006/main" noChangeAspect="1"/>
+                  </wp:cNvGraphicFramePr>
+                  <a:graphic xmlns:a="http://schemas.openxmlformats.org/drawingml/2006/main">
+                    <a:graphicData uri="http://schemas.openxmlformats.org/drawingml/2006/picture">
+                      <pic:pic xmlns:pic="http://schemas.openxmlformats.org/drawingml/2006/picture">
+                        <pic:nvPicPr>
+                          <pic:cNvPr id="2" name="Picture 2" descr="Graphical user interface&#10;&#10;Description automatically generated"/>
+                          <pic:cNvPicPr/>
+                        </pic:nvPicPr>
+                        <pic:blipFill>
+                          <a:blip r:embed="rId14" cstate="print">
+                            <a:extLst>
+                              <a:ext uri="{28A0092B-C50C-407E-A947-70E740481C1C}">
+                                <a14:useLocalDpi xmlns:a14="http://schemas.microsoft.com/office/drawing/2010/main" val="0"/>
+                              </a:ext>
+                            </a:extLst>
+                          </a:blip>
+                          <a:stretch>
+                            <a:fillRect/>
+                          </a:stretch>
+                        </pic:blipFill>
+                        <pic:spPr>
+                          <a:xfrm>
+                            <a:off x="0" y="0"/>
+                            <a:ext cx="2483534" cy="1670813"/>
+                          </a:xfrm>
+                          <a:prstGeom prst="rect">
+                            <a:avLst/>
+                          </a:prstGeom>
+                          <a:ln w="38100" cap="sq">
+                            <a:solidFill>
+                              <a:srgbClr val="000000"/>
+                            </a:solidFill>
+                            <a:prstDash val="solid"/>
+                            <a:miter lim="800000"/>
+                          </a:ln>
+                          <a:effectLst>
+                            <a:outerShdw blurRad="50800" dist="38100" dir="2700000" algn="tl" rotWithShape="0">
+                              <a:srgbClr val="000000">
+                                <a:alpha val="43000"/>
+                              </a:srgbClr>
+                            </a:outerShdw>
+                          </a:effectLst>
+                        </pic:spPr>
+                      </pic:pic>
+                    </a:graphicData>
+                  </a:graphic>
+                </wp:inline>
+              </w:drawing>
+            </w:r>
+          </w:p>
+        </w:tc>
+        <w:tc>
+          <w:tcPr>
+            <w:tcW w:w="4675" w:type="dxa"/>
+          </w:tcPr>
+          <w:p>
+            <w:pPr>
+              <w:spacing w:after="160" w:line="259" w:lineRule="auto"/>
+              <w:jc w:val="both"/>
+            </w:pPr>
+            <w:r>
+              <w:rPr>
+                <w:noProof/>
+              </w:rPr>
+              <w:drawing>
+                <wp:inline distT="0" distB="0" distL="0" distR="0" wp14:anchorId="12647540" wp14:editId="0D4B93E7">
+                  <wp:extent cx="2930142" cy="1660525"/>
+                  <wp:effectExtent l="76200" t="76200" r="137160" b="130175"/>
+                  <wp:docPr id="5" name="Picture 5" descr="Graphical user interface, application, table&#10;&#10;Description automatically generated"/>
+                  <wp:cNvGraphicFramePr>
+                    <a:graphicFrameLocks xmlns:a="http://schemas.openxmlformats.org/drawingml/2006/main" noChangeAspect="1"/>
+                  </wp:cNvGraphicFramePr>
+                  <a:graphic xmlns:a="http://schemas.openxmlformats.org/drawingml/2006/main">
+                    <a:graphicData uri="http://schemas.openxmlformats.org/drawingml/2006/picture">
+                      <pic:pic xmlns:pic="http://schemas.openxmlformats.org/drawingml/2006/picture">
+                        <pic:nvPicPr>
+                          <pic:cNvPr id="5" name="Picture 5" descr="Graphical user interface, application, table&#10;&#10;Description automatically generated"/>
+                          <pic:cNvPicPr/>
+                        </pic:nvPicPr>
+                        <pic:blipFill>
+                          <a:blip r:embed="rId15"/>
+                          <a:stretch>
+                            <a:fillRect/>
+                          </a:stretch>
+                        </pic:blipFill>
+                        <pic:spPr>
+                          <a:xfrm>
+                            <a:off x="0" y="0"/>
+                            <a:ext cx="2975774" cy="1686385"/>
+                          </a:xfrm>
+                          <a:prstGeom prst="rect">
+                            <a:avLst/>
+                          </a:prstGeom>
+                          <a:ln w="38100" cap="sq">
+                            <a:solidFill>
+                              <a:srgbClr val="000000"/>
+                            </a:solidFill>
+                            <a:prstDash val="solid"/>
+                            <a:miter lim="800000"/>
+                          </a:ln>
+                          <a:effectLst>
+                            <a:outerShdw blurRad="50800" dist="38100" dir="2700000" algn="tl" rotWithShape="0">
+                              <a:srgbClr val="000000">
+                                <a:alpha val="43000"/>
+                              </a:srgbClr>
+                            </a:outerShdw>
+                          </a:effectLst>
+                        </pic:spPr>
+                      </pic:pic>
+                    </a:graphicData>
+                  </a:graphic>
+                </wp:inline>
+              </w:drawing>
+            </w:r>
+          </w:p>
+        </w:tc>
+      </w:tr>
+    </w:tbl>
     <w:p>
       <w:pPr>
         <w:spacing w:after="160" w:line="259" w:lineRule="auto"/>
-        <w:jc w:val="center"/>
-      </w:pPr>
-      <w:r>
-        <w:drawing>
-          <wp:inline distT="0" distB="0" distL="0" distR="0" wp14:anchorId="24449CF6" wp14:editId="10C98DE4">
-            <wp:extent cx="3164709" cy="1953260"/>
-            <wp:effectExtent l="0" t="0" r="0" b="8890"/>
-            <wp:docPr id="2" name="Picture 2" descr="Graphical user interface&#10;&#10;Description automatically generated"/>
-            <wp:cNvGraphicFramePr>
-              <a:graphicFrameLocks xmlns:a="http://schemas.openxmlformats.org/drawingml/2006/main" noChangeAspect="1"/>
-            </wp:cNvGraphicFramePr>
-            <a:graphic xmlns:a="http://schemas.openxmlformats.org/drawingml/2006/main">
-              <a:graphicData uri="http://schemas.openxmlformats.org/drawingml/2006/picture">
-                <pic:pic xmlns:pic="http://schemas.openxmlformats.org/drawingml/2006/picture">
-                  <pic:nvPicPr>
-                    <pic:cNvPr id="2" name="Picture 2" descr="Graphical user interface&#10;&#10;Description automatically generated"/>
-                    <pic:cNvPicPr/>
-                  </pic:nvPicPr>
-                  <pic:blipFill>
-                    <a:blip r:embed="rId14"/>
-                    <a:stretch>
-                      <a:fillRect/>
-                    </a:stretch>
-                  </pic:blipFill>
-                  <pic:spPr>
-                    <a:xfrm>
-                      <a:off x="0" y="0"/>
-                      <a:ext cx="3175775" cy="1960090"/>
-                    </a:xfrm>
-                    <a:prstGeom prst="rect">
-                      <a:avLst/>
-                    </a:prstGeom>
-                  </pic:spPr>
-                </pic:pic>
-              </a:graphicData>
-            </a:graphic>
-          </wp:inline>
-        </w:drawing>
-      </w:r>
-      <w:r>
-        <w:drawing>
-          <wp:inline distT="0" distB="0" distL="0" distR="0" wp14:anchorId="2244B0E0" wp14:editId="5F7D1C0A">
-            <wp:extent cx="3190875" cy="2149409"/>
-            <wp:effectExtent l="0" t="0" r="0" b="3810"/>
-            <wp:docPr id="5" name="Picture 5" descr="Graphical user interface, application, table&#10;&#10;Description automatically generated"/>
-            <wp:cNvGraphicFramePr>
-              <a:graphicFrameLocks xmlns:a="http://schemas.openxmlformats.org/drawingml/2006/main" noChangeAspect="1"/>
-            </wp:cNvGraphicFramePr>
-            <a:graphic xmlns:a="http://schemas.openxmlformats.org/drawingml/2006/main">
-              <a:graphicData uri="http://schemas.openxmlformats.org/drawingml/2006/picture">
-                <pic:pic xmlns:pic="http://schemas.openxmlformats.org/drawingml/2006/picture">
-                  <pic:nvPicPr>
-                    <pic:cNvPr id="5" name="Picture 5" descr="Graphical user interface, application, table&#10;&#10;Description automatically generated"/>
-                    <pic:cNvPicPr/>
-                  </pic:nvPicPr>
-                  <pic:blipFill>
-                    <a:blip r:embed="rId15"/>
-                    <a:stretch>
-                      <a:fillRect/>
-                    </a:stretch>
-                  </pic:blipFill>
-                  <pic:spPr>
-                    <a:xfrm>
-                      <a:off x="0" y="0"/>
-                      <a:ext cx="3202322" cy="2157120"/>
-                    </a:xfrm>
-                    <a:prstGeom prst="rect">
-                      <a:avLst/>
-                    </a:prstGeom>
-                  </pic:spPr>
-                </pic:pic>
-              </a:graphicData>
-            </a:graphic>
-          </wp:inline>
-        </w:drawing>
-      </w:r>
+        <w:jc w:val="both"/>
+      </w:pPr>
     </w:p>
     <w:p>
       <w:pPr>
         <w:spacing w:after="160" w:line="259" w:lineRule="auto"/>
+        <w:jc w:val="both"/>
       </w:pPr>
       <w:r>
         <w:tab/>
@@ -1790,14 +1985,24 @@
     <w:p>
       <w:pPr>
         <w:spacing w:after="160" w:line="259" w:lineRule="auto"/>
-        <w:jc w:val="center"/>
-      </w:pPr>
-      <w:r>
-        <w:lastRenderedPageBreak/>
+        <w:jc w:val="both"/>
+      </w:pPr>
+      <w:r>
+        <w:rPr>
+          <w:noProof/>
+        </w:rPr>
         <w:drawing>
-          <wp:inline distT="0" distB="0" distL="0" distR="0" wp14:anchorId="11DEAE76" wp14:editId="5DC12991">
-            <wp:extent cx="4295775" cy="2651356"/>
-            <wp:effectExtent l="0" t="0" r="0" b="0"/>
+          <wp:anchor distT="0" distB="0" distL="114300" distR="114300" simplePos="0" relativeHeight="251662336" behindDoc="0" locked="0" layoutInCell="1" allowOverlap="1" wp14:anchorId="11DEAE76" wp14:editId="5D491495">
+            <wp:simplePos x="0" y="0"/>
+            <wp:positionH relativeFrom="column">
+              <wp:posOffset>0</wp:posOffset>
+            </wp:positionH>
+            <wp:positionV relativeFrom="paragraph">
+              <wp:posOffset>1905</wp:posOffset>
+            </wp:positionV>
+            <wp:extent cx="3382821" cy="2087880"/>
+            <wp:effectExtent l="76200" t="76200" r="141605" b="140970"/>
+            <wp:wrapSquare wrapText="bothSides"/>
             <wp:docPr id="10" name="Picture 10" descr="Graphical user interface&#10;&#10;Description automatically generated with low confidence"/>
             <wp:cNvGraphicFramePr>
               <a:graphicFrameLocks xmlns:a="http://schemas.openxmlformats.org/drawingml/2006/main" noChangeAspect="1"/>
@@ -1810,7 +2015,13 @@
                     <pic:cNvPicPr/>
                   </pic:nvPicPr>
                   <pic:blipFill>
-                    <a:blip r:embed="rId16"/>
+                    <a:blip r:embed="rId16">
+                      <a:extLst>
+                        <a:ext uri="{28A0092B-C50C-407E-A947-70E740481C1C}">
+                          <a14:useLocalDpi xmlns:a14="http://schemas.microsoft.com/office/drawing/2010/main" val="0"/>
+                        </a:ext>
+                      </a:extLst>
+                    </a:blip>
                     <a:stretch>
                       <a:fillRect/>
                     </a:stretch>
@@ -1818,22 +2029,37 @@
                   <pic:spPr>
                     <a:xfrm>
                       <a:off x="0" y="0"/>
-                      <a:ext cx="4301456" cy="2654862"/>
+                      <a:ext cx="3382821" cy="2087880"/>
                     </a:xfrm>
                     <a:prstGeom prst="rect">
                       <a:avLst/>
                     </a:prstGeom>
+                    <a:ln w="38100" cap="sq">
+                      <a:solidFill>
+                        <a:srgbClr val="000000"/>
+                      </a:solidFill>
+                      <a:prstDash val="solid"/>
+                      <a:miter lim="800000"/>
+                    </a:ln>
+                    <a:effectLst>
+                      <a:outerShdw blurRad="50800" dist="38100" dir="2700000" algn="tl" rotWithShape="0">
+                        <a:srgbClr val="000000">
+                          <a:alpha val="43000"/>
+                        </a:srgbClr>
+                      </a:outerShdw>
+                    </a:effectLst>
                   </pic:spPr>
                 </pic:pic>
               </a:graphicData>
             </a:graphic>
-          </wp:inline>
+          </wp:anchor>
         </w:drawing>
       </w:r>
     </w:p>
     <w:p>
       <w:pPr>
         <w:spacing w:after="160" w:line="259" w:lineRule="auto"/>
+        <w:jc w:val="both"/>
       </w:pPr>
       <w:r>
         <w:tab/>
@@ -1854,6 +2080,7 @@
     <w:p>
       <w:pPr>
         <w:spacing w:after="160" w:line="259" w:lineRule="auto"/>
+        <w:jc w:val="both"/>
       </w:pPr>
       <w:r>
         <w:tab/>
@@ -3198,6 +3425,25 @@
       <w:lang w:val="en"/>
     </w:rPr>
   </w:style>
+  <w:style w:type="table" w:styleId="TableGrid">
+    <w:name w:val="Table Grid"/>
+    <w:basedOn w:val="TableNormal"/>
+    <w:uiPriority w:val="39"/>
+    <w:rsid w:val="00651F25"/>
+    <w:pPr>
+      <w:spacing w:after="0" w:line="240" w:lineRule="auto"/>
+    </w:pPr>
+    <w:tblPr>
+      <w:tblBorders>
+        <w:top w:val="single" w:sz="4" w:space="0" w:color="auto"/>
+        <w:left w:val="single" w:sz="4" w:space="0" w:color="auto"/>
+        <w:bottom w:val="single" w:sz="4" w:space="0" w:color="auto"/>
+        <w:right w:val="single" w:sz="4" w:space="0" w:color="auto"/>
+        <w:insideH w:val="single" w:sz="4" w:space="0" w:color="auto"/>
+        <w:insideV w:val="single" w:sz="4" w:space="0" w:color="auto"/>
+      </w:tblBorders>
+    </w:tblPr>
+  </w:style>
 </w:styles>
 </file>
 

</xml_diff>

<commit_message>
Added full regression model
</commit_message>
<xml_diff>
--- a/Project2WordReport/6372Project2ReportWithLDA.docx
+++ b/Project2WordReport/6372Project2ReportWithLDA.docx
@@ -1402,28 +1402,7 @@
         <w:jc w:val="both"/>
       </w:pPr>
       <w:r>
-        <w:t xml:space="preserve">Although the model isn’t recommended, we applied the linear discriminant model for the sake of comparison. The data were split into an 80/20 </w:t>
-      </w:r>
-      <w:r>
-        <w:t xml:space="preserve">randomly sampled </w:t>
-      </w:r>
-      <w:r>
-        <w:t>train/test se</w:t>
-      </w:r>
-      <w:r>
-        <w:t>t. A</w:t>
-      </w:r>
-      <w:r>
-        <w:t xml:space="preserve">s expected, the accuracy is lacking at only 66.89% as shown in our confusion matrix or 68.4% as shown in the ROC curve. Because the data set is heavily unbalanced the linear discriminant model only achieved a sensitivity of </w:t>
-      </w:r>
-      <w:r>
-        <w:t>29.36% but</w:t>
-      </w:r>
-      <w:r>
-        <w:t xml:space="preserve"> had a specificity of 88.08%. </w:t>
-      </w:r>
-      <w:r>
-        <w:t>A technique like under sampling may help to balance the sensitivity and specificity, but as stated previously the linear discriminant model will never provide great accuracy for the given data.</w:t>
+        <w:t>However, the model isn’t recommended, we applied the linear discriminant model for the sake of comparison. The data were split into an 80/20 randomly sampled train/test set consisting of only the continuous variables from the original data set. As expected, the accuracy is lacking at only 66.89% as shown in our confusion matrix or 68.4% as shown in the ROC curve. Because the data set is heavily unbalanced the linear discriminant model only achieved a sensitivity of 29.36% but had a specificity of 88.08%. A technique like under sampling may help to balance the sensitivity and specificity. Including categorical variables may also increase the accuracy and provide more insight into the model’s decision criteria, but as stated previously the linear discriminant model will never provide great accuracy for the given data.</w:t>
       </w:r>
     </w:p>
     <w:tbl>
@@ -1617,7 +1596,11 @@
         <w:jc w:val="both"/>
       </w:pPr>
       <w:r>
-        <w:t xml:space="preserve">When utilizing a dataset with many predictors, it can be preferable to use an automatic variable selection method to help reduce unnecessary variables. In doing so for logistic regression, we opted to use LASSO as our method. Before creating our LASSO regression model, we needed to determine our ideal value for controlling the shrinkage of coefficients, lambda. </w:t>
+        <w:t xml:space="preserve">When utilizing a dataset with many predictors, it can be preferable to use an automatic variable selection method to help reduce unnecessary variables. In doing so for logistic </w:t>
+      </w:r>
+      <w:r>
+        <w:lastRenderedPageBreak/>
+        <w:t xml:space="preserve">regression, we opted to use LASSO as our method. Before creating our LASSO regression model, we needed to determine our ideal value for controlling the shrinkage of coefficients, lambda. </w:t>
       </w:r>
     </w:p>
     <w:p>
@@ -1627,7 +1610,6 @@
         <w:jc w:val="both"/>
       </w:pPr>
       <w:r>
-        <w:lastRenderedPageBreak/>
         <w:t>To</w:t>
       </w:r>
       <w:r>
@@ -1936,28 +1918,51 @@
         <w:t>1</w:t>
       </w:r>
       <w:r>
-        <w:t xml:space="preserve">0% accurate in predicting whether a client would or would not subscribe to a bank term deposit. With this in mind, we can conclude our coefficients from our simpler model may </w:t>
-      </w:r>
-      <w:r>
-        <w:t>have issues with multicollinearity and our unbalanced dataset have effected it’s performance.</w:t>
-      </w:r>
-    </w:p>
-    <w:p>
-      <w:pPr>
-        <w:spacing w:after="160" w:line="259" w:lineRule="auto"/>
-        <w:jc w:val="both"/>
-      </w:pPr>
+        <w:t xml:space="preserve">0% accurate in predicting whether a client would or would not subscribe to a bank term deposit. With this in mind, </w:t>
+      </w:r>
+      <w:r>
+        <w:lastRenderedPageBreak/>
+        <w:t xml:space="preserve">we can conclude our coefficients from our simpler model may </w:t>
+      </w:r>
+      <w:r>
+        <w:t xml:space="preserve">have issues with multicollinearity and our unbalanced dataset have </w:t>
+      </w:r>
+      <w:r>
+        <w:t>affected</w:t>
+      </w:r>
+      <w:r>
+        <w:t xml:space="preserve"> it’s performance.</w:t>
+      </w:r>
+    </w:p>
+    <w:p>
+      <w:pPr>
+        <w:spacing w:after="160" w:line="259" w:lineRule="auto"/>
+        <w:ind w:firstLine="720"/>
+        <w:jc w:val="both"/>
+      </w:pPr>
+      <w:r>
+        <w:t>For our logistic regression models, transformations and balancing the dataset on sampling would have been beneficial to increase the performance of the model. However, looking further into a full logistic regression model, we can see that LASSO selected some variables with a large VIF values that may be the reason for its poor performance. This shows that while automatic variable selection is powerful for starting, assumptions should be checked and mitigations to broken assumptions should be done to further refine the models.</w:t>
+      </w:r>
     </w:p>
     <w:tbl>
       <w:tblPr>
         <w:tblStyle w:val="TableGrid"/>
-        <w:tblW w:w="15506" w:type="dxa"/>
+        <w:tblW w:w="15331" w:type="dxa"/>
+        <w:tblInd w:w="-1445" w:type="dxa"/>
+        <w:tblBorders>
+          <w:top w:val="none" w:sz="0" w:space="0" w:color="auto"/>
+          <w:left w:val="none" w:sz="0" w:space="0" w:color="auto"/>
+          <w:bottom w:val="none" w:sz="0" w:space="0" w:color="auto"/>
+          <w:right w:val="none" w:sz="0" w:space="0" w:color="auto"/>
+          <w:insideH w:val="none" w:sz="0" w:space="0" w:color="auto"/>
+          <w:insideV w:val="none" w:sz="0" w:space="0" w:color="auto"/>
+        </w:tblBorders>
         <w:tblLook w:val="04A0" w:firstRow="1" w:lastRow="0" w:firstColumn="1" w:lastColumn="0" w:noHBand="0" w:noVBand="1"/>
       </w:tblPr>
       <w:tblGrid>
-        <w:gridCol w:w="4945"/>
-        <w:gridCol w:w="2880"/>
-        <w:gridCol w:w="7681"/>
+        <w:gridCol w:w="4896"/>
+        <w:gridCol w:w="2815"/>
+        <w:gridCol w:w="7620"/>
       </w:tblGrid>
       <w:tr>
         <w:trPr>
@@ -1965,7 +1970,8 @@
         </w:trPr>
         <w:tc>
           <w:tcPr>
-            <w:tcW w:w="4945" w:type="dxa"/>
+            <w:tcW w:w="4896" w:type="dxa"/>
+            <w:shd w:val="clear" w:color="auto" w:fill="auto"/>
           </w:tcPr>
           <w:p>
             <w:pPr>
@@ -1973,7 +1979,9 @@
               <w:jc w:val="both"/>
             </w:pPr>
             <w:r>
-              <w:lastRenderedPageBreak/>
+              <w:rPr>
+                <w:noProof/>
+              </w:rPr>
               <w:drawing>
                 <wp:inline distT="0" distB="0" distL="0" distR="0" wp14:anchorId="18D52C20" wp14:editId="0135BB1A">
                   <wp:extent cx="2963055" cy="1828800"/>
@@ -2014,7 +2022,7 @@
         </w:tc>
         <w:tc>
           <w:tcPr>
-            <w:tcW w:w="2880" w:type="dxa"/>
+            <w:tcW w:w="2815" w:type="dxa"/>
             <w:shd w:val="clear" w:color="auto" w:fill="auto"/>
           </w:tcPr>
           <w:p>
@@ -2116,7 +2124,8 @@
         </w:tc>
         <w:tc>
           <w:tcPr>
-            <w:tcW w:w="7681" w:type="dxa"/>
+            <w:tcW w:w="7620" w:type="dxa"/>
+            <w:shd w:val="clear" w:color="auto" w:fill="auto"/>
           </w:tcPr>
           <w:p>
             <w:pPr>
@@ -2187,13 +2196,7 @@
               <w:jc w:val="both"/>
             </w:pPr>
             <w:r>
-              <w:t xml:space="preserve">Predicted   no </w:t>
-            </w:r>
-            <w:r>
-              <w:t xml:space="preserve">     </w:t>
-            </w:r>
-            <w:r>
-              <w:t>yes Total</w:t>
+              <w:t>Predicted   no      yes Total</w:t>
             </w:r>
           </w:p>
           <w:p>
@@ -2202,19 +2205,7 @@
               <w:jc w:val="both"/>
             </w:pPr>
             <w:r>
-              <w:t xml:space="preserve">    0      </w:t>
-            </w:r>
-            <w:r>
-              <w:t xml:space="preserve">     </w:t>
-            </w:r>
-            <w:r>
-              <w:t xml:space="preserve">117 </w:t>
-            </w:r>
-            <w:r>
-              <w:t xml:space="preserve">    </w:t>
-            </w:r>
-            <w:r>
-              <w:t>278   395</w:t>
+              <w:t xml:space="preserve">    0           117     278   395</w:t>
             </w:r>
           </w:p>
           <w:p>
@@ -2223,19 +2214,7 @@
               <w:jc w:val="both"/>
             </w:pPr>
             <w:r>
-              <w:t xml:space="preserve">    1     </w:t>
-            </w:r>
-            <w:r>
-              <w:t xml:space="preserve">      </w:t>
-            </w:r>
-            <w:r>
-              <w:t>5208</w:t>
-            </w:r>
-            <w:r>
-              <w:t xml:space="preserve">  </w:t>
-            </w:r>
-            <w:r>
-              <w:t xml:space="preserve"> 493  5701</w:t>
+              <w:t xml:space="preserve">    1           5208   493  5701</w:t>
             </w:r>
           </w:p>
           <w:p>
@@ -2268,7 +2247,6 @@
     <w:p>
       <w:pPr>
         <w:spacing w:after="160" w:line="259" w:lineRule="auto"/>
-        <w:jc w:val="both"/>
         <w:rPr>
           <w:b/>
           <w:bCs/>
@@ -2285,588 +2263,110 @@
           <w:sz w:val="24"/>
           <w:szCs w:val="24"/>
         </w:rPr>
-        <w:t>Analysis of Models</w:t>
-      </w:r>
-    </w:p>
-    <w:p>
-      <w:pPr>
-        <w:spacing w:after="160" w:line="259" w:lineRule="auto"/>
-        <w:jc w:val="both"/>
-      </w:pPr>
-      <w:r>
-        <w:t xml:space="preserve">Lasso Logistic Regression Model: </w:t>
-      </w:r>
-      <m:oMath>
-        <m:r>
-          <w:rPr>
-            <w:rFonts w:ascii="Cambria Math" w:hAnsi="Cambria Math"/>
-          </w:rPr>
-          <m:t>Subscribe to Bank Term Deposit=</m:t>
-        </m:r>
-        <m:sSub>
-          <m:sSubPr>
-            <m:ctrlPr>
-              <w:rPr>
-                <w:rFonts w:ascii="Cambria Math" w:hAnsi="Cambria Math"/>
-                <w:i/>
-              </w:rPr>
-            </m:ctrlPr>
-          </m:sSubPr>
-          <m:e>
-            <m:r>
-              <w:rPr>
-                <w:rFonts w:ascii="Cambria Math" w:hAnsi="Cambria Math"/>
-              </w:rPr>
-              <m:t>β</m:t>
-            </m:r>
-          </m:e>
-          <m:sub>
-            <m:r>
-              <w:rPr>
-                <w:rFonts w:ascii="Cambria Math" w:hAnsi="Cambria Math"/>
-              </w:rPr>
-              <m:t>0</m:t>
-            </m:r>
-          </m:sub>
-        </m:sSub>
-        <m:r>
-          <w:rPr>
-            <w:rFonts w:ascii="Cambria Math" w:hAnsi="Cambria Math"/>
-          </w:rPr>
-          <m:t xml:space="preserve">+ </m:t>
-        </m:r>
-        <m:sSub>
-          <m:sSubPr>
-            <m:ctrlPr>
-              <w:rPr>
-                <w:rFonts w:ascii="Cambria Math" w:hAnsi="Cambria Math"/>
-                <w:i/>
-              </w:rPr>
-            </m:ctrlPr>
-          </m:sSubPr>
-          <m:e>
-            <m:r>
-              <w:rPr>
-                <w:rFonts w:ascii="Cambria Math" w:hAnsi="Cambria Math"/>
-              </w:rPr>
-              <m:t>β</m:t>
-            </m:r>
-          </m:e>
-          <m:sub>
-            <m:r>
-              <w:rPr>
-                <w:rFonts w:ascii="Cambria Math" w:hAnsi="Cambria Math"/>
-              </w:rPr>
-              <m:t>1</m:t>
-            </m:r>
-          </m:sub>
-        </m:sSub>
-        <m:r>
-          <w:rPr>
-            <w:rFonts w:ascii="Cambria Math" w:hAnsi="Cambria Math"/>
-          </w:rPr>
-          <m:t>nr.employed+</m:t>
-        </m:r>
-        <m:sSub>
-          <m:sSubPr>
-            <m:ctrlPr>
-              <w:rPr>
-                <w:rFonts w:ascii="Cambria Math" w:hAnsi="Cambria Math"/>
-                <w:i/>
-              </w:rPr>
-            </m:ctrlPr>
-          </m:sSubPr>
-          <m:e>
-            <m:r>
-              <w:rPr>
-                <w:rFonts w:ascii="Cambria Math" w:hAnsi="Cambria Math"/>
-              </w:rPr>
-              <m:t>β</m:t>
-            </m:r>
-          </m:e>
-          <m:sub>
-            <m:r>
-              <w:rPr>
-                <w:rFonts w:ascii="Cambria Math" w:hAnsi="Cambria Math"/>
-              </w:rPr>
-              <m:t>2</m:t>
-            </m:r>
-          </m:sub>
-        </m:sSub>
-        <m:r>
-          <w:rPr>
-            <w:rFonts w:ascii="Cambria Math" w:hAnsi="Cambria Math"/>
-          </w:rPr>
-          <m:t>emp.var.rate+</m:t>
-        </m:r>
-        <m:sSub>
-          <m:sSubPr>
-            <m:ctrlPr>
-              <w:rPr>
-                <w:rFonts w:ascii="Cambria Math" w:hAnsi="Cambria Math"/>
-                <w:i/>
-              </w:rPr>
-            </m:ctrlPr>
-          </m:sSubPr>
-          <m:e>
-            <m:r>
-              <w:rPr>
-                <w:rFonts w:ascii="Cambria Math" w:hAnsi="Cambria Math"/>
-              </w:rPr>
-              <m:t>β</m:t>
-            </m:r>
-          </m:e>
-          <m:sub>
-            <m:r>
-              <w:rPr>
-                <w:rFonts w:ascii="Cambria Math" w:hAnsi="Cambria Math"/>
-              </w:rPr>
-              <m:t>3</m:t>
-            </m:r>
-          </m:sub>
-        </m:sSub>
-        <m:r>
-          <w:rPr>
-            <w:rFonts w:ascii="Cambria Math" w:hAnsi="Cambria Math"/>
-          </w:rPr>
-          <m:t>poutcomesucces+</m:t>
-        </m:r>
-        <m:sSub>
-          <m:sSubPr>
-            <m:ctrlPr>
-              <w:rPr>
-                <w:rFonts w:ascii="Cambria Math" w:hAnsi="Cambria Math"/>
-                <w:i/>
-              </w:rPr>
-            </m:ctrlPr>
-          </m:sSubPr>
-          <m:e>
-            <m:r>
-              <w:rPr>
-                <w:rFonts w:ascii="Cambria Math" w:hAnsi="Cambria Math"/>
-              </w:rPr>
-              <m:t>β</m:t>
-            </m:r>
-          </m:e>
-          <m:sub>
-            <m:r>
-              <w:rPr>
-                <w:rFonts w:ascii="Cambria Math" w:hAnsi="Cambria Math"/>
-              </w:rPr>
-              <m:t>4</m:t>
-            </m:r>
-          </m:sub>
-        </m:sSub>
-        <m:r>
-          <w:rPr>
-            <w:rFonts w:ascii="Cambria Math" w:hAnsi="Cambria Math"/>
-          </w:rPr>
-          <m:t>poutcomenonexistant+</m:t>
-        </m:r>
-        <m:sSub>
-          <m:sSubPr>
-            <m:ctrlPr>
-              <w:rPr>
-                <w:rFonts w:ascii="Cambria Math" w:hAnsi="Cambria Math"/>
-                <w:i/>
-              </w:rPr>
-            </m:ctrlPr>
-          </m:sSubPr>
-          <m:e>
-            <m:r>
-              <w:rPr>
-                <w:rFonts w:ascii="Cambria Math" w:hAnsi="Cambria Math"/>
-              </w:rPr>
-              <m:t>β</m:t>
-            </m:r>
-          </m:e>
-          <m:sub>
-            <m:r>
-              <w:rPr>
-                <w:rFonts w:ascii="Cambria Math" w:hAnsi="Cambria Math"/>
-              </w:rPr>
-              <m:t>5</m:t>
-            </m:r>
-          </m:sub>
-        </m:sSub>
-        <m:r>
-          <w:rPr>
-            <w:rFonts w:ascii="Cambria Math" w:hAnsi="Cambria Math"/>
-          </w:rPr>
-          <m:t>pdays+</m:t>
-        </m:r>
-        <m:sSub>
-          <m:sSubPr>
-            <m:ctrlPr>
-              <w:rPr>
-                <w:rFonts w:ascii="Cambria Math" w:hAnsi="Cambria Math"/>
-                <w:i/>
-              </w:rPr>
-            </m:ctrlPr>
-          </m:sSubPr>
-          <m:e>
-            <m:r>
-              <w:rPr>
-                <w:rFonts w:ascii="Cambria Math" w:hAnsi="Cambria Math"/>
-              </w:rPr>
-              <m:t>β</m:t>
-            </m:r>
-          </m:e>
-          <m:sub>
-            <m:r>
-              <w:rPr>
-                <w:rFonts w:ascii="Cambria Math" w:hAnsi="Cambria Math"/>
-              </w:rPr>
-              <m:t>6</m:t>
-            </m:r>
-          </m:sub>
-        </m:sSub>
-        <m:r>
-          <w:rPr>
-            <w:rFonts w:ascii="Cambria Math" w:hAnsi="Cambria Math"/>
-          </w:rPr>
-          <m:t>duration+</m:t>
-        </m:r>
-        <m:sSub>
-          <m:sSubPr>
-            <m:ctrlPr>
-              <w:rPr>
-                <w:rFonts w:ascii="Cambria Math" w:hAnsi="Cambria Math"/>
-                <w:i/>
-              </w:rPr>
-            </m:ctrlPr>
-          </m:sSubPr>
-          <m:e>
-            <m:r>
-              <w:rPr>
-                <w:rFonts w:ascii="Cambria Math" w:hAnsi="Cambria Math"/>
-              </w:rPr>
-              <m:t>β</m:t>
-            </m:r>
-          </m:e>
-          <m:sub>
-            <m:r>
-              <w:rPr>
-                <w:rFonts w:ascii="Cambria Math" w:hAnsi="Cambria Math"/>
-              </w:rPr>
-              <m:t>7</m:t>
-            </m:r>
-          </m:sub>
-        </m:sSub>
-        <m:r>
-          <w:rPr>
-            <w:rFonts w:ascii="Cambria Math" w:hAnsi="Cambria Math"/>
-          </w:rPr>
-          <m:t>day ofthe week+</m:t>
-        </m:r>
-        <m:sSub>
-          <m:sSubPr>
-            <m:ctrlPr>
-              <w:rPr>
-                <w:rFonts w:ascii="Cambria Math" w:hAnsi="Cambria Math"/>
-                <w:i/>
-              </w:rPr>
-            </m:ctrlPr>
-          </m:sSubPr>
-          <m:e>
-            <m:r>
-              <w:rPr>
-                <w:rFonts w:ascii="Cambria Math" w:hAnsi="Cambria Math"/>
-              </w:rPr>
-              <m:t>β</m:t>
-            </m:r>
-          </m:e>
-          <m:sub>
-            <m:r>
-              <w:rPr>
-                <w:rFonts w:ascii="Cambria Math" w:hAnsi="Cambria Math"/>
-              </w:rPr>
-              <m:t>8</m:t>
-            </m:r>
-          </m:sub>
-        </m:sSub>
-        <m:r>
-          <w:rPr>
-            <w:rFonts w:ascii="Cambria Math" w:hAnsi="Cambria Math"/>
-          </w:rPr>
-          <m:t>monthnov+</m:t>
-        </m:r>
-        <m:sSub>
-          <m:sSubPr>
-            <m:ctrlPr>
-              <w:rPr>
-                <w:rFonts w:ascii="Cambria Math" w:hAnsi="Cambria Math"/>
-                <w:i/>
-              </w:rPr>
-            </m:ctrlPr>
-          </m:sSubPr>
-          <m:e>
-            <m:r>
-              <w:rPr>
-                <w:rFonts w:ascii="Cambria Math" w:hAnsi="Cambria Math"/>
-              </w:rPr>
-              <m:t>β</m:t>
-            </m:r>
-          </m:e>
-          <m:sub>
-            <m:r>
-              <w:rPr>
-                <w:rFonts w:ascii="Cambria Math" w:hAnsi="Cambria Math"/>
-              </w:rPr>
-              <m:t>8</m:t>
-            </m:r>
-          </m:sub>
-        </m:sSub>
-        <m:r>
-          <w:rPr>
-            <w:rFonts w:ascii="Cambria Math" w:hAnsi="Cambria Math"/>
-          </w:rPr>
-          <m:t>monthmay+</m:t>
-        </m:r>
-        <m:sSub>
-          <m:sSubPr>
-            <m:ctrlPr>
-              <w:rPr>
-                <w:rFonts w:ascii="Cambria Math" w:hAnsi="Cambria Math"/>
-                <w:i/>
-              </w:rPr>
-            </m:ctrlPr>
-          </m:sSubPr>
-          <m:e>
-            <m:r>
-              <w:rPr>
-                <w:rFonts w:ascii="Cambria Math" w:hAnsi="Cambria Math"/>
-              </w:rPr>
-              <m:t>β</m:t>
-            </m:r>
-          </m:e>
-          <m:sub>
-            <m:r>
-              <w:rPr>
-                <w:rFonts w:ascii="Cambria Math" w:hAnsi="Cambria Math"/>
-              </w:rPr>
-              <m:t>9</m:t>
-            </m:r>
-          </m:sub>
-        </m:sSub>
-        <m:r>
-          <w:rPr>
-            <w:rFonts w:ascii="Cambria Math" w:hAnsi="Cambria Math"/>
-          </w:rPr>
-          <m:t>monthmar+</m:t>
-        </m:r>
-        <m:sSub>
-          <m:sSubPr>
-            <m:ctrlPr>
-              <w:rPr>
-                <w:rFonts w:ascii="Cambria Math" w:hAnsi="Cambria Math"/>
-                <w:i/>
-              </w:rPr>
-            </m:ctrlPr>
-          </m:sSubPr>
-          <m:e>
-            <m:r>
-              <w:rPr>
-                <w:rFonts w:ascii="Cambria Math" w:hAnsi="Cambria Math"/>
-              </w:rPr>
-              <m:t>β</m:t>
-            </m:r>
-          </m:e>
-          <m:sub>
-            <m:r>
-              <w:rPr>
-                <w:rFonts w:ascii="Cambria Math" w:hAnsi="Cambria Math"/>
-              </w:rPr>
-              <m:t>10</m:t>
-            </m:r>
-          </m:sub>
-        </m:sSub>
-        <m:r>
-          <w:rPr>
-            <w:rFonts w:ascii="Cambria Math" w:hAnsi="Cambria Math"/>
-          </w:rPr>
-          <m:t>monthaug+</m:t>
-        </m:r>
-        <m:sSub>
-          <m:sSubPr>
-            <m:ctrlPr>
-              <w:rPr>
-                <w:rFonts w:ascii="Cambria Math" w:hAnsi="Cambria Math"/>
-                <w:i/>
-              </w:rPr>
-            </m:ctrlPr>
-          </m:sSubPr>
-          <m:e>
-            <m:r>
-              <w:rPr>
-                <w:rFonts w:ascii="Cambria Math" w:hAnsi="Cambria Math"/>
-              </w:rPr>
-              <m:t>β</m:t>
-            </m:r>
-          </m:e>
-          <m:sub>
-            <m:r>
-              <w:rPr>
-                <w:rFonts w:ascii="Cambria Math" w:hAnsi="Cambria Math"/>
-              </w:rPr>
-              <m:t>11</m:t>
-            </m:r>
-          </m:sub>
-        </m:sSub>
-        <m:r>
-          <w:rPr>
-            <w:rFonts w:ascii="Cambria Math" w:hAnsi="Cambria Math"/>
-          </w:rPr>
-          <m:t>contacttelephone+</m:t>
-        </m:r>
-        <m:sSub>
-          <m:sSubPr>
-            <m:ctrlPr>
-              <w:rPr>
-                <w:rFonts w:ascii="Cambria Math" w:hAnsi="Cambria Math"/>
-                <w:i/>
-              </w:rPr>
-            </m:ctrlPr>
-          </m:sSubPr>
-          <m:e>
-            <m:r>
-              <w:rPr>
-                <w:rFonts w:ascii="Cambria Math" w:hAnsi="Cambria Math"/>
-              </w:rPr>
-              <m:t>β</m:t>
-            </m:r>
-          </m:e>
-          <m:sub>
-            <m:r>
-              <w:rPr>
-                <w:rFonts w:ascii="Cambria Math" w:hAnsi="Cambria Math"/>
-              </w:rPr>
-              <m:t>12</m:t>
-            </m:r>
-          </m:sub>
-        </m:sSub>
-        <m:r>
-          <w:rPr>
-            <w:rFonts w:ascii="Cambria Math" w:hAnsi="Cambria Math"/>
-          </w:rPr>
-          <m:t>jobstudent+</m:t>
-        </m:r>
-        <m:sSub>
-          <m:sSubPr>
-            <m:ctrlPr>
-              <w:rPr>
-                <w:rFonts w:ascii="Cambria Math" w:hAnsi="Cambria Math"/>
-                <w:i/>
-              </w:rPr>
-            </m:ctrlPr>
-          </m:sSubPr>
-          <m:e>
-            <m:r>
-              <w:rPr>
-                <w:rFonts w:ascii="Cambria Math" w:hAnsi="Cambria Math"/>
-              </w:rPr>
-              <m:t>β</m:t>
-            </m:r>
-          </m:e>
-          <m:sub>
-            <m:r>
-              <w:rPr>
-                <w:rFonts w:ascii="Cambria Math" w:hAnsi="Cambria Math"/>
-              </w:rPr>
-              <m:t>13</m:t>
-            </m:r>
-          </m:sub>
-        </m:sSub>
-        <m:r>
-          <w:rPr>
-            <w:rFonts w:ascii="Cambria Math" w:hAnsi="Cambria Math"/>
-          </w:rPr>
-          <m:t>jobretired+</m:t>
-        </m:r>
-        <m:sSub>
-          <m:sSubPr>
-            <m:ctrlPr>
-              <w:rPr>
-                <w:rFonts w:ascii="Cambria Math" w:hAnsi="Cambria Math"/>
-                <w:i/>
-              </w:rPr>
-            </m:ctrlPr>
-          </m:sSubPr>
-          <m:e>
-            <m:r>
-              <w:rPr>
-                <w:rFonts w:ascii="Cambria Math" w:hAnsi="Cambria Math"/>
-              </w:rPr>
-              <m:t>β</m:t>
-            </m:r>
-          </m:e>
-          <m:sub>
-            <m:r>
-              <w:rPr>
-                <w:rFonts w:ascii="Cambria Math" w:hAnsi="Cambria Math"/>
-              </w:rPr>
-              <m:t>14</m:t>
-            </m:r>
-          </m:sub>
-        </m:sSub>
-        <m:r>
-          <w:rPr>
-            <w:rFonts w:ascii="Cambria Math" w:hAnsi="Cambria Math"/>
-          </w:rPr>
-          <m:t>jobbluecollar</m:t>
-        </m:r>
-      </m:oMath>
-    </w:p>
-    <w:p>
-      <w:pPr>
-        <w:spacing w:after="160" w:line="259" w:lineRule="auto"/>
-        <w:jc w:val="both"/>
-      </w:pPr>
-      <w:r>
-        <w:t xml:space="preserve">PCA Model: </w:t>
-      </w:r>
-      <m:oMath>
-        <m:r>
-          <w:rPr>
-            <w:rFonts w:ascii="Cambria Math" w:hAnsi="Cambria Math"/>
-          </w:rPr>
-          <m:t>asdfr</m:t>
-        </m:r>
-      </m:oMath>
-    </w:p>
-    <w:p>
-      <w:pPr>
-        <w:spacing w:after="160" w:line="259" w:lineRule="auto"/>
-        <w:jc w:val="both"/>
-      </w:pPr>
-      <w:r>
-        <w:t xml:space="preserve">LDA Model: </w:t>
-      </w:r>
-      <m:oMath>
-        <m:r>
-          <w:rPr>
-            <w:rFonts w:ascii="Cambria Math" w:hAnsi="Cambria Math"/>
-          </w:rPr>
-          <m:t>asdfr</m:t>
-        </m:r>
-      </m:oMath>
-    </w:p>
-    <w:p>
-      <w:pPr>
-        <w:spacing w:after="160" w:line="259" w:lineRule="auto"/>
-        <w:jc w:val="both"/>
-      </w:pPr>
-      <w:r>
-        <w:t xml:space="preserve">For our logistic regression models, transformations and balancing the dataset on sampling would have been beneficial to increase the performance of the model. </w:t>
-      </w:r>
-      <w:r>
-        <w:t>However, looking further into a full logistic regression model, we can see that LASSO selected some variables with a large VIF values that may be the reason for its poor performance. This shows that while automatic variable selection is powerful for starting, assumptions should be checked and mitigations to broken assumptions should be done to further refine the models.</w:t>
-      </w:r>
-    </w:p>
-    <w:p>
-      <w:pPr>
-        <w:spacing w:after="160" w:line="259" w:lineRule="auto"/>
-      </w:pPr>
+        <w:t>Full Logistic Regression Model</w:t>
+      </w:r>
+    </w:p>
+    <w:p>
+      <w:pPr>
+        <w:spacing w:after="160" w:line="259" w:lineRule="auto"/>
+      </w:pPr>
+      <w:r>
+        <w:t>As we failed to produce a LASSO logistic regression model, we considered creating a full logistic regression model to understand more about our predictors and coefficients’ role in our model. Once creating a fit, it appears that a numerous number of variables were in fact statistically insignificant. However, our full model performed much better than our LASSO model, perhaps due to the more statistically significant variables remaining inside the model.</w:t>
+      </w:r>
+    </w:p>
+    <w:p>
+      <w:pPr>
+        <w:spacing w:after="160" w:line="259" w:lineRule="auto"/>
+      </w:pPr>
+      <w:r>
+        <w:t xml:space="preserve">Furthermore, observing our assumptions, we found </w:t>
+      </w:r>
+      <w:r>
+        <w:t>many</w:t>
+      </w:r>
+      <w:r>
+        <w:t xml:space="preserve"> predictors that have a multicollinearity problem, which happen to remain in our LASSO model. This issue presents some evidence of why our LASSO model failed to produce correct results. To mitigate this in the future, some of the predictors should be removed and reanalyzed the VIF and Pearson’s / Pairwise matrix.</w:t>
+      </w:r>
+      <w:r>
+        <w:t>In addition, our scale variables fail to have linearity with the log odds of our response. Some transformations are needed to correct this. Lastly, we have three influential observations, in the next iteration, removing these three may be beneficial.</w:t>
+      </w:r>
+      <w:r>
+        <w:drawing>
+          <wp:inline distT="0" distB="0" distL="0" distR="0" wp14:anchorId="723483CB" wp14:editId="4F56C31A">
+            <wp:extent cx="2886075" cy="1781287"/>
+            <wp:effectExtent l="0" t="0" r="0" b="9525"/>
+            <wp:docPr id="14" name="Picture 14" descr="Graphical user interface&#10;&#10;Description automatically generated"/>
+            <wp:cNvGraphicFramePr>
+              <a:graphicFrameLocks xmlns:a="http://schemas.openxmlformats.org/drawingml/2006/main" noChangeAspect="1"/>
+            </wp:cNvGraphicFramePr>
+            <a:graphic xmlns:a="http://schemas.openxmlformats.org/drawingml/2006/main">
+              <a:graphicData uri="http://schemas.openxmlformats.org/drawingml/2006/picture">
+                <pic:pic xmlns:pic="http://schemas.openxmlformats.org/drawingml/2006/picture">
+                  <pic:nvPicPr>
+                    <pic:cNvPr id="14" name="Picture 14" descr="Graphical user interface&#10;&#10;Description automatically generated"/>
+                    <pic:cNvPicPr/>
+                  </pic:nvPicPr>
+                  <pic:blipFill>
+                    <a:blip r:embed="rId18"/>
+                    <a:stretch>
+                      <a:fillRect/>
+                    </a:stretch>
+                  </pic:blipFill>
+                  <pic:spPr>
+                    <a:xfrm>
+                      <a:off x="0" y="0"/>
+                      <a:ext cx="2898385" cy="1788884"/>
+                    </a:xfrm>
+                    <a:prstGeom prst="rect">
+                      <a:avLst/>
+                    </a:prstGeom>
+                  </pic:spPr>
+                </pic:pic>
+              </a:graphicData>
+            </a:graphic>
+          </wp:inline>
+        </w:drawing>
+      </w:r>
+      <w:r>
+        <w:t xml:space="preserve"> </w:t>
+      </w:r>
+      <w:r>
+        <w:drawing>
+          <wp:inline distT="0" distB="0" distL="0" distR="0" wp14:anchorId="34AFCC91" wp14:editId="4E5BC101">
+            <wp:extent cx="2876550" cy="1775410"/>
+            <wp:effectExtent l="0" t="0" r="0" b="0"/>
+            <wp:docPr id="13" name="Picture 13" descr="Chart&#10;&#10;Description automatically generated with medium confidence"/>
+            <wp:cNvGraphicFramePr>
+              <a:graphicFrameLocks xmlns:a="http://schemas.openxmlformats.org/drawingml/2006/main" noChangeAspect="1"/>
+            </wp:cNvGraphicFramePr>
+            <a:graphic xmlns:a="http://schemas.openxmlformats.org/drawingml/2006/main">
+              <a:graphicData uri="http://schemas.openxmlformats.org/drawingml/2006/picture">
+                <pic:pic xmlns:pic="http://schemas.openxmlformats.org/drawingml/2006/picture">
+                  <pic:nvPicPr>
+                    <pic:cNvPr id="13" name="Picture 13" descr="Chart&#10;&#10;Description automatically generated with medium confidence"/>
+                    <pic:cNvPicPr/>
+                  </pic:nvPicPr>
+                  <pic:blipFill>
+                    <a:blip r:embed="rId19"/>
+                    <a:stretch>
+                      <a:fillRect/>
+                    </a:stretch>
+                  </pic:blipFill>
+                  <pic:spPr>
+                    <a:xfrm>
+                      <a:off x="0" y="0"/>
+                      <a:ext cx="2881850" cy="1778681"/>
+                    </a:xfrm>
+                    <a:prstGeom prst="rect">
+                      <a:avLst/>
+                    </a:prstGeom>
+                  </pic:spPr>
+                </pic:pic>
+              </a:graphicData>
+            </a:graphic>
+          </wp:inline>
+        </w:drawing>
+      </w:r>
       <w:r>
         <w:br w:type="page"/>
       </w:r>
@@ -2911,7 +2411,7 @@
         </w:rPr>
         <w:t xml:space="preserve">Github: </w:t>
       </w:r>
-      <w:hyperlink r:id="rId18" w:history="1">
+      <w:hyperlink r:id="rId20" w:history="1">
         <w:r>
           <w:rPr>
             <w:rStyle w:val="Hyperlink"/>
@@ -12096,8 +11596,8 @@
       </w:r>
     </w:p>
     <w:sectPr>
-      <w:headerReference w:type="default" r:id="rId19"/>
-      <w:footerReference w:type="default" r:id="rId20"/>
+      <w:headerReference w:type="default" r:id="rId21"/>
+      <w:footerReference w:type="default" r:id="rId22"/>
       <w:pgSz w:w="12240" w:h="15840"/>
       <w:pgMar w:top="1440" w:right="1440" w:bottom="1440" w:left="1440" w:header="720" w:footer="720" w:gutter="0"/>
       <w:cols w:space="720"/>

</xml_diff>